<commit_message>
mencionando o design pattern adapter
</commit_message>
<xml_diff>
--- a/comentarios.docx
+++ b/comentarios.docx
@@ -24,16 +24,7 @@
           <w:sz w:val="36"/>
           <w:szCs w:val="36"/>
         </w:rPr>
-        <w:t>p</w:t>
-      </w:r>
-      <w:bookmarkStart w:id="0" w:name="_GoBack"/>
-      <w:bookmarkEnd w:id="0"/>
-      <w:r>
-        <w:rPr>
-          <w:sz w:val="36"/>
-          <w:szCs w:val="36"/>
-        </w:rPr>
-        <w:t>ara</w:t>
+        <w:t>para</w:t>
       </w:r>
       <w:r>
         <w:rPr>
@@ -1502,7 +1493,14 @@
           <w:sz w:val="24"/>
           <w:szCs w:val="24"/>
         </w:rPr>
-        <w:t>implementação</w:t>
+        <w:t>im</w:t>
+      </w:r>
+      <w:r>
+        <w:rPr>
+          <w:sz w:val="24"/>
+          <w:szCs w:val="24"/>
+        </w:rPr>
+        <w:t>plementação</w:t>
       </w:r>
       <w:proofErr w:type="gramEnd"/>
       <w:r>
@@ -1510,7 +1508,14 @@
           <w:sz w:val="24"/>
           <w:szCs w:val="24"/>
         </w:rPr>
-        <w:t xml:space="preserve"> do recurso que mantem estado dos objetos. A vantagem de ter a camada de DAO acima da </w:t>
+        <w:t xml:space="preserve"> do recurso que manté</w:t>
+      </w:r>
+      <w:r>
+        <w:rPr>
+          <w:sz w:val="24"/>
+          <w:szCs w:val="24"/>
+        </w:rPr>
+        <w:t xml:space="preserve">m estado dos objetos. A vantagem de ter a camada de DAO acima da </w:t>
       </w:r>
       <w:proofErr w:type="spellStart"/>
       <w:r>
@@ -1554,7 +1559,21 @@
           <w:sz w:val="24"/>
           <w:szCs w:val="24"/>
         </w:rPr>
-        <w:t>, podemos trocar a tecnologia que mantem estado dos objetos por outra de maneira fácil, exemplo: de um banco de dados relacional para um não relacional ou até mesmo em arquivos.</w:t>
+        <w:t>, podemos troca</w:t>
+      </w:r>
+      <w:r>
+        <w:rPr>
+          <w:sz w:val="24"/>
+          <w:szCs w:val="24"/>
+        </w:rPr>
+        <w:t>r a tecnologia que manté</w:t>
+      </w:r>
+      <w:r>
+        <w:rPr>
+          <w:sz w:val="24"/>
+          <w:szCs w:val="24"/>
+        </w:rPr>
+        <w:t>m estado dos objetos por outra de maneira fácil, exemplo: de um banco de dados relacional para um não relacional ou até mesmo em arquivos.</w:t>
       </w:r>
       <w:r>
         <w:rPr>
@@ -1991,40 +2010,72 @@
           <w:sz w:val="24"/>
           <w:szCs w:val="24"/>
         </w:rPr>
+        <w:t xml:space="preserve">. Aparece também na </w:t>
+      </w:r>
+      <w:proofErr w:type="gramStart"/>
+      <w:r>
+        <w:rPr>
+          <w:sz w:val="24"/>
+          <w:szCs w:val="24"/>
+        </w:rPr>
+        <w:t>implementação</w:t>
+      </w:r>
+      <w:proofErr w:type="gramEnd"/>
+      <w:r>
+        <w:rPr>
+          <w:sz w:val="24"/>
+          <w:szCs w:val="24"/>
+        </w:rPr>
+        <w:t xml:space="preserve"> da </w:t>
+      </w:r>
+      <w:proofErr w:type="spellStart"/>
+      <w:r>
+        <w:rPr>
+          <w:sz w:val="24"/>
+          <w:szCs w:val="24"/>
+        </w:rPr>
+        <w:t>Stream</w:t>
+      </w:r>
+      <w:proofErr w:type="spellEnd"/>
+      <w:r>
+        <w:rPr>
+          <w:sz w:val="24"/>
+          <w:szCs w:val="24"/>
+        </w:rPr>
         <w:t>.</w:t>
       </w:r>
-      <w:r>
-        <w:rPr>
-          <w:sz w:val="24"/>
-          <w:szCs w:val="24"/>
-        </w:rPr>
-        <w:t xml:space="preserve"> Aparece também na </w:t>
-      </w:r>
-      <w:proofErr w:type="gramStart"/>
-      <w:r>
-        <w:rPr>
-          <w:sz w:val="24"/>
-          <w:szCs w:val="24"/>
-        </w:rPr>
-        <w:t>implementação</w:t>
-      </w:r>
-      <w:proofErr w:type="gramEnd"/>
-      <w:r>
-        <w:rPr>
-          <w:sz w:val="24"/>
-          <w:szCs w:val="24"/>
-        </w:rPr>
-        <w:t xml:space="preserve"> da </w:t>
-      </w:r>
-      <w:proofErr w:type="spellStart"/>
-      <w:r>
-        <w:rPr>
-          <w:sz w:val="24"/>
-          <w:szCs w:val="24"/>
-        </w:rPr>
-        <w:t>Stream</w:t>
-      </w:r>
-      <w:proofErr w:type="spellEnd"/>
+    </w:p>
+    <w:p>
+      <w:pPr>
+        <w:rPr>
+          <w:sz w:val="24"/>
+          <w:szCs w:val="24"/>
+        </w:rPr>
+      </w:pPr>
+      <w:proofErr w:type="spellStart"/>
+      <w:r>
+        <w:rPr>
+          <w:b/>
+          <w:sz w:val="24"/>
+          <w:szCs w:val="24"/>
+        </w:rPr>
+        <w:t>Adapter</w:t>
+      </w:r>
+      <w:proofErr w:type="spellEnd"/>
+      <w:r>
+        <w:rPr>
+          <w:sz w:val="24"/>
+          <w:szCs w:val="24"/>
+        </w:rPr>
+        <w:t xml:space="preserve"> – </w:t>
+      </w:r>
+      <w:r>
+        <w:rPr>
+          <w:sz w:val="24"/>
+          <w:szCs w:val="24"/>
+        </w:rPr>
+        <w:t>Na integração com o serviço de Logradouro</w:t>
+      </w:r>
       <w:r>
         <w:rPr>
           <w:sz w:val="24"/>
@@ -2035,12 +2086,13 @@
     </w:p>
     <w:p>
       <w:pPr>
-        <w:jc w:val="both"/>
-        <w:rPr>
-          <w:sz w:val="24"/>
-          <w:szCs w:val="24"/>
-        </w:rPr>
-      </w:pPr>
+        <w:rPr>
+          <w:sz w:val="24"/>
+          <w:szCs w:val="24"/>
+        </w:rPr>
+      </w:pPr>
+      <w:bookmarkStart w:id="0" w:name="_GoBack"/>
+      <w:bookmarkEnd w:id="0"/>
     </w:p>
     <w:p>
       <w:pPr>

</xml_diff>